<commit_message>
added info to documentation
</commit_message>
<xml_diff>
--- a/Documentation/documentation.docx
+++ b/Documentation/documentation.docx
@@ -139,15 +139,7 @@
     </w:p>
     <w:p>
       <w:r>
-        <w:t xml:space="preserve">Tiedot noudettu lukuvuoden </w:t>
-      </w:r>
-      <w:proofErr w:type="gramStart"/>
-      <w:r>
-        <w:t>2020-2021</w:t>
-      </w:r>
-      <w:proofErr w:type="gramEnd"/>
-      <w:r>
-        <w:t xml:space="preserve"> tiedoista (ohjeistuksessa annettu linkki).</w:t>
+        <w:t>Tiedot noudettu lukuvuoden 2020-2021 tiedoista (ohjeistuksessa annettu linkki).</w:t>
       </w:r>
     </w:p>
     <w:p/>
@@ -260,12 +252,43 @@
       </w:r>
     </w:p>
     <w:p>
-      <w:r>
+      <w:pPr>
+        <w:rPr>
+          <w:b/>
+          <w:bCs/>
+        </w:rPr>
+      </w:pPr>
+      <w:r>
+        <w:rPr>
+          <w:b/>
+          <w:bCs/>
+        </w:rPr>
         <w:t>Sovittu:</w:t>
       </w:r>
     </w:p>
     <w:p>
       <w:r>
+        <w:t xml:space="preserve">Testien luominen luokalle </w:t>
+      </w:r>
+      <w:proofErr w:type="spellStart"/>
+      <w:r>
+        <w:t>StudyTree</w:t>
+      </w:r>
+      <w:proofErr w:type="spellEnd"/>
+    </w:p>
+    <w:p>
+      <w:proofErr w:type="spellStart"/>
+      <w:r>
+        <w:t>Javadoc</w:t>
+      </w:r>
+      <w:proofErr w:type="spellEnd"/>
+      <w:r>
+        <w:t>-kommenttien luominen niille metodeille ja luokille joista ne puuttuvat</w:t>
+      </w:r>
+    </w:p>
+    <w:p/>
+    <w:p>
+      <w:r>
         <w:t>Toteutunut:</w:t>
       </w:r>
     </w:p>
@@ -350,6 +373,7 @@
     </w:p>
     <w:p>
       <w:r>
+        <w:lastRenderedPageBreak/>
         <w:t xml:space="preserve">Tutkinto-ohjelmien rakenteen lukeminen Kori </w:t>
       </w:r>
       <w:proofErr w:type="spellStart"/>
@@ -384,7 +408,6 @@
     </w:p>
     <w:p>
       <w:r>
-        <w:lastRenderedPageBreak/>
         <w:t>Luokkakaavion tekeminen dokumentointia varten</w:t>
       </w:r>
     </w:p>

</xml_diff>